<commit_message>
Mise à jour et finalisation de la v1 de la matrice de risques
</commit_message>
<xml_diff>
--- a/Dieudonne_Antoine_2_securite_082025.docx
+++ b/Dieudonne_Antoine_2_securite_082025.docx
@@ -74,15 +74,28 @@
       </w:r>
     </w:p>
     <w:p>
-      <w:pPr>
-        <w:pStyle w:val="Standard"/>
-      </w:pPr>
+      <w:proofErr w:type="gramStart"/>
       <w:r>
-        <w:rPr>
-          <w:i/>
-          <w:color w:val="999999"/>
-        </w:rPr>
-        <w:t>Lister ci-dessous l’ensemble des risques qui peuvent impacter l’application (qu’ils soient liés à son environnement, son domaine métier, etc.)</w:t>
+        <w:t>Suite à</w:t>
+      </w:r>
+      <w:proofErr w:type="gramEnd"/>
+      <w:r>
+        <w:t xml:space="preserve"> l’analyse du contexte actuelle de l’application ainsi que des objectifs pour la seconde version de Maison en place, une matrice de risque a été réalisée. Elle regroupe l’ensemble des risques actuels impactant déjà l’état de notre projet (donc avec une forte probabilité) ainsi que ceux identifiés à l’issue de la lecture du document présentant les objectifs de la seconde version. </w:t>
+      </w:r>
+      <w:r>
+        <w:t>La matrice de risque a été réalisée en suivant deux axes principaux : la probabilité et la gravité des risques. La multiplication des deux valeurs amène ensuite à l’obtention d’un impact allant de 1 à 25.</w:t>
+      </w:r>
+    </w:p>
+    <w:p/>
+    <w:p>
+      <w:r>
+        <w:t xml:space="preserve">En analysant les risques en amont du développement, il sera ainsi plus aisé de prévoir des méthodologies de prévention et de tests en lien avec l’impact que ces risques peuvent avoir. L’impact peut également servir </w:t>
+      </w:r>
+      <w:r>
+        <w:t>lors des créations</w:t>
+      </w:r>
+      <w:r>
+        <w:t xml:space="preserve"> d’user stories afin de fixer plus aisément l’urgence des éléments avant de les placer dans le contexte d’un sprint. </w:t>
       </w:r>
     </w:p>
     <w:p>
@@ -917,7 +930,7 @@
       </w:tr>
       <w:tr>
         <w:trPr>
-          <w:trHeight w:val="594"/>
+          <w:trHeight w:val="592"/>
         </w:trPr>
         <w:tc>
           <w:tcPr>
@@ -948,7 +961,7 @@
                 <w:sz w:val="12"/>
                 <w:szCs w:val="12"/>
               </w:rPr>
-              <w:t>Indisponibilité de l’API servant à remplir les adresses automatiquement</w:t>
+              <w:t>Sauvegarde manuelle et hebdomadaire des données</w:t>
             </w:r>
           </w:p>
         </w:tc>
@@ -981,7 +994,7 @@
                 <w:sz w:val="12"/>
                 <w:szCs w:val="12"/>
               </w:rPr>
-              <w:t>Confirmation d’une livraison par le client</w:t>
+              <w:t>Sauvegarde hebdomadaire</w:t>
             </w:r>
           </w:p>
         </w:tc>
@@ -1008,7 +1021,7 @@
                 <w:sz w:val="12"/>
                 <w:szCs w:val="12"/>
               </w:rPr>
-              <w:t>1</w:t>
+              <w:t>4</w:t>
             </w:r>
           </w:p>
         </w:tc>
@@ -1041,7 +1054,7 @@
                 <w:sz w:val="12"/>
                 <w:szCs w:val="12"/>
               </w:rPr>
-              <w:t>1</w:t>
+              <w:t>4</w:t>
             </w:r>
           </w:p>
         </w:tc>
@@ -1068,7 +1081,7 @@
                 <w:sz w:val="12"/>
                 <w:szCs w:val="12"/>
               </w:rPr>
-              <w:t>1</w:t>
+              <w:t>16</w:t>
             </w:r>
           </w:p>
         </w:tc>
@@ -1101,7 +1114,46 @@
                 <w:sz w:val="12"/>
                 <w:szCs w:val="12"/>
               </w:rPr>
-              <w:t>Saisie des champs relatifs à l’adresse de livraison manuellement par l’utilisateur</w:t>
+              <w:t>Réaliser des sauvegardes plus fréquentes</w:t>
+            </w:r>
+          </w:p>
+          <w:p>
+            <w:pPr>
+              <w:jc w:val="center"/>
+              <w:rPr>
+                <w:sz w:val="12"/>
+                <w:szCs w:val="12"/>
+              </w:rPr>
+            </w:pPr>
+            <w:r>
+              <w:rPr>
+                <w:sz w:val="12"/>
+                <w:szCs w:val="12"/>
+              </w:rPr>
+              <w:t xml:space="preserve">Respecter </w:t>
+            </w:r>
+            <w:proofErr w:type="gramStart"/>
+            <w:r>
+              <w:rPr>
+                <w:sz w:val="12"/>
+                <w:szCs w:val="12"/>
+              </w:rPr>
+              <w:t>la règles</w:t>
+            </w:r>
+            <w:proofErr w:type="gramEnd"/>
+            <w:r>
+              <w:rPr>
+                <w:sz w:val="12"/>
+                <w:szCs w:val="12"/>
+              </w:rPr>
+              <w:t xml:space="preserve"> du 3-2-1 (3 </w:t>
+            </w:r>
+            <w:r>
+              <w:rPr>
+                <w:sz w:val="12"/>
+                <w:szCs w:val="12"/>
+              </w:rPr>
+              <w:t>copies, 2 supports, 1 copie hors site)</w:t>
             </w:r>
           </w:p>
         </w:tc>
@@ -1139,7 +1191,7 @@
                 <w:sz w:val="12"/>
                 <w:szCs w:val="12"/>
               </w:rPr>
-              <w:t>L’utilisateur a des problèmes de vision particuliers l’empêchant d’utiliser l’application</w:t>
+              <w:t>Indisponibilité de l’API servant à remplir les adresses automatiquement</w:t>
             </w:r>
           </w:p>
         </w:tc>
@@ -1172,7 +1224,7 @@
                 <w:sz w:val="12"/>
                 <w:szCs w:val="12"/>
               </w:rPr>
-              <w:t>Utilisation classique de l’application</w:t>
+              <w:t>Confirmation d’une livraison par le client</w:t>
             </w:r>
           </w:p>
         </w:tc>
@@ -1199,7 +1251,7 @@
                 <w:sz w:val="12"/>
                 <w:szCs w:val="12"/>
               </w:rPr>
-              <w:t>2</w:t>
+              <w:t>1</w:t>
             </w:r>
           </w:p>
         </w:tc>
@@ -1232,7 +1284,7 @@
                 <w:sz w:val="12"/>
                 <w:szCs w:val="12"/>
               </w:rPr>
-              <w:t>5</w:t>
+              <w:t>1</w:t>
             </w:r>
           </w:p>
         </w:tc>
@@ -1259,7 +1311,7 @@
                 <w:sz w:val="12"/>
                 <w:szCs w:val="12"/>
               </w:rPr>
-              <w:t>10</w:t>
+              <w:t>1</w:t>
             </w:r>
           </w:p>
         </w:tc>
@@ -1292,46 +1344,7 @@
                 <w:sz w:val="12"/>
                 <w:szCs w:val="12"/>
               </w:rPr>
-              <w:t>Proposer d’autres thèmes plus adaptés aux handicaps visuels de type daltonismes / des mode contrastes élevés.</w:t>
-            </w:r>
-          </w:p>
-          <w:p>
-            <w:pPr>
-              <w:jc w:val="center"/>
-              <w:rPr>
-                <w:sz w:val="12"/>
-                <w:szCs w:val="12"/>
-              </w:rPr>
-            </w:pPr>
-          </w:p>
-          <w:p>
-            <w:pPr>
-              <w:jc w:val="center"/>
-              <w:rPr>
-                <w:sz w:val="12"/>
-                <w:szCs w:val="12"/>
-              </w:rPr>
-            </w:pPr>
-            <w:r>
-              <w:rPr>
-                <w:sz w:val="12"/>
-                <w:szCs w:val="12"/>
-              </w:rPr>
-              <w:t xml:space="preserve">Ajouter </w:t>
-            </w:r>
-            <w:r>
-              <w:rPr>
-                <w:sz w:val="12"/>
-                <w:szCs w:val="12"/>
-              </w:rPr>
-              <w:t>des contours</w:t>
-            </w:r>
-            <w:r>
-              <w:rPr>
-                <w:sz w:val="12"/>
-                <w:szCs w:val="12"/>
-              </w:rPr>
-              <w:t xml:space="preserve"> plus ou moins épais autour du modèle 3D lors de sa visualisation dans l’environnement de l’utilisateur</w:t>
+              <w:t>Saisie des champs relatifs à l’adresse de livraison manuellement par l’utilisateur</w:t>
             </w:r>
           </w:p>
         </w:tc>
@@ -1369,7 +1382,23 @@
                 <w:sz w:val="12"/>
                 <w:szCs w:val="12"/>
               </w:rPr>
-              <w:t>L’environnement de l’utilisateur possède une luminosité trop faible / forte pour bien visualiser les éléments 3D</w:t>
+              <w:t xml:space="preserve">Sécurité du </w:t>
+            </w:r>
+            <w:proofErr w:type="spellStart"/>
+            <w:r>
+              <w:rPr>
+                <w:sz w:val="12"/>
+                <w:szCs w:val="12"/>
+              </w:rPr>
+              <w:t>hashing</w:t>
+            </w:r>
+            <w:proofErr w:type="spellEnd"/>
+            <w:r>
+              <w:rPr>
+                <w:sz w:val="12"/>
+                <w:szCs w:val="12"/>
+              </w:rPr>
+              <w:t xml:space="preserve"> trop faible et compromettant les données utilisateur</w:t>
             </w:r>
           </w:p>
         </w:tc>
@@ -1402,7 +1431,7 @@
                 <w:sz w:val="12"/>
                 <w:szCs w:val="12"/>
               </w:rPr>
-              <w:t>Utilisation de la fonctionnalité de visualisation en réalité augmentée</w:t>
+              <w:t>Authentification de l’utilisateur</w:t>
             </w:r>
           </w:p>
         </w:tc>
@@ -1429,7 +1458,7 @@
                 <w:sz w:val="12"/>
                 <w:szCs w:val="12"/>
               </w:rPr>
-              <w:t>1</w:t>
+              <w:t>5</w:t>
             </w:r>
           </w:p>
         </w:tc>
@@ -1462,7 +1491,7 @@
                 <w:sz w:val="12"/>
                 <w:szCs w:val="12"/>
               </w:rPr>
-              <w:t>2</w:t>
+              <w:t>5</w:t>
             </w:r>
           </w:p>
         </w:tc>
@@ -1489,7 +1518,7 @@
                 <w:sz w:val="12"/>
                 <w:szCs w:val="12"/>
               </w:rPr>
-              <w:t>2</w:t>
+              <w:t>25</w:t>
             </w:r>
           </w:p>
         </w:tc>
@@ -1522,23 +1551,39 @@
                 <w:sz w:val="12"/>
                 <w:szCs w:val="12"/>
               </w:rPr>
-              <w:t>Permettre l’utilisation de la lampe torche et son activation / désactivation dans l’interface de l’application</w:t>
-            </w:r>
-          </w:p>
-          <w:p>
-            <w:pPr>
-              <w:jc w:val="center"/>
-              <w:rPr>
-                <w:sz w:val="12"/>
-                <w:szCs w:val="12"/>
-              </w:rPr>
-            </w:pPr>
-            <w:r>
-              <w:rPr>
-                <w:sz w:val="12"/>
-                <w:szCs w:val="12"/>
-              </w:rPr>
-              <w:t>Augmenter la luminosité en mode prévisualisation automatiquement</w:t>
+              <w:t xml:space="preserve">Modification de l’algorithme de </w:t>
+            </w:r>
+            <w:proofErr w:type="spellStart"/>
+            <w:r>
+              <w:rPr>
+                <w:sz w:val="12"/>
+                <w:szCs w:val="12"/>
+              </w:rPr>
+              <w:t>hashing</w:t>
+            </w:r>
+            <w:proofErr w:type="spellEnd"/>
+            <w:r>
+              <w:rPr>
+                <w:sz w:val="12"/>
+                <w:szCs w:val="12"/>
+              </w:rPr>
+              <w:t xml:space="preserve"> (utilisation de </w:t>
+            </w:r>
+            <w:proofErr w:type="spellStart"/>
+            <w:r>
+              <w:rPr>
+                <w:sz w:val="12"/>
+                <w:szCs w:val="12"/>
+              </w:rPr>
+              <w:t>Bcrypt</w:t>
+            </w:r>
+            <w:proofErr w:type="spellEnd"/>
+            <w:r>
+              <w:rPr>
+                <w:sz w:val="12"/>
+                <w:szCs w:val="12"/>
+              </w:rPr>
+              <w:t xml:space="preserve"> ou d’Argon2)</w:t>
             </w:r>
           </w:p>
         </w:tc>
@@ -1576,6 +1621,1073 @@
                 <w:sz w:val="12"/>
                 <w:szCs w:val="12"/>
               </w:rPr>
+              <w:t>Utilisation de protocole de communication non sécurisé</w:t>
+            </w:r>
+          </w:p>
+        </w:tc>
+        <w:tc>
+          <w:tcPr>
+            <w:tcW w:w="990" w:type="dxa"/>
+            <w:tcBorders>
+              <w:top w:val="single" w:sz="8" w:space="0" w:color="000000"/>
+              <w:left w:val="single" w:sz="8" w:space="0" w:color="000000"/>
+              <w:bottom w:val="single" w:sz="8" w:space="0" w:color="000000"/>
+              <w:right w:val="single" w:sz="8" w:space="0" w:color="000000"/>
+            </w:tcBorders>
+            <w:tcMar>
+              <w:top w:w="100" w:type="dxa"/>
+              <w:left w:w="100" w:type="dxa"/>
+              <w:bottom w:w="100" w:type="dxa"/>
+              <w:right w:w="100" w:type="dxa"/>
+            </w:tcMar>
+          </w:tcPr>
+          <w:p>
+            <w:pPr>
+              <w:jc w:val="center"/>
+              <w:rPr>
+                <w:sz w:val="12"/>
+                <w:szCs w:val="12"/>
+              </w:rPr>
+            </w:pPr>
+            <w:r>
+              <w:rPr>
+                <w:sz w:val="12"/>
+                <w:szCs w:val="12"/>
+              </w:rPr>
+              <w:t>Communication entre l’application mobile et l’API</w:t>
+            </w:r>
+          </w:p>
+        </w:tc>
+        <w:tc>
+          <w:tcPr>
+            <w:tcW w:w="1170" w:type="dxa"/>
+            <w:tcBorders>
+              <w:top w:val="single" w:sz="8" w:space="0" w:color="000000"/>
+              <w:left w:val="single" w:sz="8" w:space="0" w:color="000000"/>
+              <w:bottom w:val="single" w:sz="8" w:space="0" w:color="000000"/>
+              <w:right w:val="single" w:sz="8" w:space="0" w:color="000000"/>
+            </w:tcBorders>
+          </w:tcPr>
+          <w:p>
+            <w:pPr>
+              <w:jc w:val="center"/>
+              <w:rPr>
+                <w:sz w:val="12"/>
+                <w:szCs w:val="12"/>
+              </w:rPr>
+            </w:pPr>
+            <w:r>
+              <w:rPr>
+                <w:sz w:val="12"/>
+                <w:szCs w:val="12"/>
+              </w:rPr>
+              <w:t>5</w:t>
+            </w:r>
+          </w:p>
+        </w:tc>
+        <w:tc>
+          <w:tcPr>
+            <w:tcW w:w="1170" w:type="dxa"/>
+            <w:tcBorders>
+              <w:top w:val="single" w:sz="8" w:space="0" w:color="000000"/>
+              <w:left w:val="single" w:sz="8" w:space="0" w:color="000000"/>
+              <w:bottom w:val="single" w:sz="8" w:space="0" w:color="000000"/>
+              <w:right w:val="single" w:sz="8" w:space="0" w:color="000000"/>
+            </w:tcBorders>
+            <w:tcMar>
+              <w:top w:w="100" w:type="dxa"/>
+              <w:left w:w="100" w:type="dxa"/>
+              <w:bottom w:w="100" w:type="dxa"/>
+              <w:right w:w="100" w:type="dxa"/>
+            </w:tcMar>
+          </w:tcPr>
+          <w:p>
+            <w:pPr>
+              <w:jc w:val="center"/>
+              <w:rPr>
+                <w:sz w:val="12"/>
+                <w:szCs w:val="12"/>
+              </w:rPr>
+            </w:pPr>
+            <w:r>
+              <w:rPr>
+                <w:sz w:val="12"/>
+                <w:szCs w:val="12"/>
+              </w:rPr>
+              <w:t>5</w:t>
+            </w:r>
+          </w:p>
+        </w:tc>
+        <w:tc>
+          <w:tcPr>
+            <w:tcW w:w="1260" w:type="dxa"/>
+            <w:tcBorders>
+              <w:top w:val="single" w:sz="8" w:space="0" w:color="000000"/>
+              <w:left w:val="single" w:sz="8" w:space="0" w:color="000000"/>
+              <w:bottom w:val="single" w:sz="8" w:space="0" w:color="000000"/>
+              <w:right w:val="single" w:sz="8" w:space="0" w:color="000000"/>
+            </w:tcBorders>
+          </w:tcPr>
+          <w:p>
+            <w:pPr>
+              <w:jc w:val="center"/>
+              <w:rPr>
+                <w:sz w:val="12"/>
+                <w:szCs w:val="12"/>
+              </w:rPr>
+            </w:pPr>
+            <w:r>
+              <w:rPr>
+                <w:sz w:val="12"/>
+                <w:szCs w:val="12"/>
+              </w:rPr>
+              <w:t>25</w:t>
+            </w:r>
+          </w:p>
+        </w:tc>
+        <w:tc>
+          <w:tcPr>
+            <w:tcW w:w="4967" w:type="dxa"/>
+            <w:tcBorders>
+              <w:top w:val="single" w:sz="8" w:space="0" w:color="000000"/>
+              <w:left w:val="single" w:sz="8" w:space="0" w:color="000000"/>
+              <w:bottom w:val="single" w:sz="8" w:space="0" w:color="000000"/>
+              <w:right w:val="single" w:sz="8" w:space="0" w:color="000000"/>
+            </w:tcBorders>
+            <w:tcMar>
+              <w:top w:w="100" w:type="dxa"/>
+              <w:left w:w="100" w:type="dxa"/>
+              <w:bottom w:w="100" w:type="dxa"/>
+              <w:right w:w="100" w:type="dxa"/>
+            </w:tcMar>
+          </w:tcPr>
+          <w:p>
+            <w:pPr>
+              <w:jc w:val="center"/>
+              <w:rPr>
+                <w:sz w:val="12"/>
+                <w:szCs w:val="12"/>
+              </w:rPr>
+            </w:pPr>
+            <w:r>
+              <w:rPr>
+                <w:sz w:val="12"/>
+                <w:szCs w:val="12"/>
+              </w:rPr>
+              <w:t xml:space="preserve">Changement de protocole pour du HTTPS </w:t>
+            </w:r>
+            <w:proofErr w:type="spellStart"/>
+            <w:r>
+              <w:rPr>
+                <w:sz w:val="12"/>
+                <w:szCs w:val="12"/>
+              </w:rPr>
+              <w:t>only</w:t>
+            </w:r>
+            <w:proofErr w:type="spellEnd"/>
+            <w:r>
+              <w:rPr>
+                <w:sz w:val="12"/>
+                <w:szCs w:val="12"/>
+              </w:rPr>
+              <w:t xml:space="preserve"> avec ajout d’un certificat de type TLS 1.3+</w:t>
+            </w:r>
+          </w:p>
+          <w:p>
+            <w:pPr>
+              <w:jc w:val="center"/>
+              <w:rPr>
+                <w:sz w:val="12"/>
+                <w:szCs w:val="12"/>
+              </w:rPr>
+            </w:pPr>
+            <w:r>
+              <w:rPr>
+                <w:sz w:val="12"/>
+                <w:szCs w:val="12"/>
+              </w:rPr>
+              <w:t>Redirection automatique des requêtes vers l’HTTPS</w:t>
+            </w:r>
+          </w:p>
+        </w:tc>
+      </w:tr>
+      <w:tr>
+        <w:trPr>
+          <w:trHeight w:val="594"/>
+        </w:trPr>
+        <w:tc>
+          <w:tcPr>
+            <w:tcW w:w="980" w:type="dxa"/>
+            <w:tcBorders>
+              <w:top w:val="single" w:sz="8" w:space="0" w:color="000000"/>
+              <w:left w:val="single" w:sz="8" w:space="0" w:color="000000"/>
+              <w:bottom w:val="single" w:sz="8" w:space="0" w:color="000000"/>
+              <w:right w:val="single" w:sz="8" w:space="0" w:color="000000"/>
+            </w:tcBorders>
+            <w:tcMar>
+              <w:top w:w="100" w:type="dxa"/>
+              <w:left w:w="100" w:type="dxa"/>
+              <w:bottom w:w="100" w:type="dxa"/>
+              <w:right w:w="100" w:type="dxa"/>
+            </w:tcMar>
+          </w:tcPr>
+          <w:p>
+            <w:pPr>
+              <w:jc w:val="center"/>
+              <w:rPr>
+                <w:sz w:val="12"/>
+                <w:szCs w:val="12"/>
+              </w:rPr>
+            </w:pPr>
+            <w:r>
+              <w:rPr>
+                <w:sz w:val="12"/>
+                <w:szCs w:val="12"/>
+              </w:rPr>
+              <w:t>Utilisation de mécanisme OAuth2 tier</w:t>
+            </w:r>
+          </w:p>
+        </w:tc>
+        <w:tc>
+          <w:tcPr>
+            <w:tcW w:w="990" w:type="dxa"/>
+            <w:tcBorders>
+              <w:top w:val="single" w:sz="8" w:space="0" w:color="000000"/>
+              <w:left w:val="single" w:sz="8" w:space="0" w:color="000000"/>
+              <w:bottom w:val="single" w:sz="8" w:space="0" w:color="000000"/>
+              <w:right w:val="single" w:sz="8" w:space="0" w:color="000000"/>
+            </w:tcBorders>
+            <w:tcMar>
+              <w:top w:w="100" w:type="dxa"/>
+              <w:left w:w="100" w:type="dxa"/>
+              <w:bottom w:w="100" w:type="dxa"/>
+              <w:right w:w="100" w:type="dxa"/>
+            </w:tcMar>
+          </w:tcPr>
+          <w:p>
+            <w:pPr>
+              <w:jc w:val="center"/>
+              <w:rPr>
+                <w:sz w:val="12"/>
+                <w:szCs w:val="12"/>
+              </w:rPr>
+            </w:pPr>
+            <w:r>
+              <w:rPr>
+                <w:sz w:val="12"/>
+                <w:szCs w:val="12"/>
+              </w:rPr>
+              <w:t>Authentification de l’utilisateur via Google ou Apple</w:t>
+            </w:r>
+          </w:p>
+        </w:tc>
+        <w:tc>
+          <w:tcPr>
+            <w:tcW w:w="1170" w:type="dxa"/>
+            <w:tcBorders>
+              <w:top w:val="single" w:sz="8" w:space="0" w:color="000000"/>
+              <w:left w:val="single" w:sz="8" w:space="0" w:color="000000"/>
+              <w:bottom w:val="single" w:sz="8" w:space="0" w:color="000000"/>
+              <w:right w:val="single" w:sz="8" w:space="0" w:color="000000"/>
+            </w:tcBorders>
+          </w:tcPr>
+          <w:p>
+            <w:pPr>
+              <w:jc w:val="center"/>
+              <w:rPr>
+                <w:sz w:val="12"/>
+                <w:szCs w:val="12"/>
+              </w:rPr>
+            </w:pPr>
+            <w:r>
+              <w:rPr>
+                <w:sz w:val="12"/>
+                <w:szCs w:val="12"/>
+              </w:rPr>
+              <w:t>3</w:t>
+            </w:r>
+          </w:p>
+        </w:tc>
+        <w:tc>
+          <w:tcPr>
+            <w:tcW w:w="1170" w:type="dxa"/>
+            <w:tcBorders>
+              <w:top w:val="single" w:sz="8" w:space="0" w:color="000000"/>
+              <w:left w:val="single" w:sz="8" w:space="0" w:color="000000"/>
+              <w:bottom w:val="single" w:sz="8" w:space="0" w:color="000000"/>
+              <w:right w:val="single" w:sz="8" w:space="0" w:color="000000"/>
+            </w:tcBorders>
+            <w:tcMar>
+              <w:top w:w="100" w:type="dxa"/>
+              <w:left w:w="100" w:type="dxa"/>
+              <w:bottom w:w="100" w:type="dxa"/>
+              <w:right w:w="100" w:type="dxa"/>
+            </w:tcMar>
+          </w:tcPr>
+          <w:p>
+            <w:pPr>
+              <w:jc w:val="center"/>
+              <w:rPr>
+                <w:sz w:val="12"/>
+                <w:szCs w:val="12"/>
+              </w:rPr>
+            </w:pPr>
+            <w:r>
+              <w:rPr>
+                <w:sz w:val="12"/>
+                <w:szCs w:val="12"/>
+              </w:rPr>
+              <w:t>3</w:t>
+            </w:r>
+          </w:p>
+        </w:tc>
+        <w:tc>
+          <w:tcPr>
+            <w:tcW w:w="1260" w:type="dxa"/>
+            <w:tcBorders>
+              <w:top w:val="single" w:sz="8" w:space="0" w:color="000000"/>
+              <w:left w:val="single" w:sz="8" w:space="0" w:color="000000"/>
+              <w:bottom w:val="single" w:sz="8" w:space="0" w:color="000000"/>
+              <w:right w:val="single" w:sz="8" w:space="0" w:color="000000"/>
+            </w:tcBorders>
+          </w:tcPr>
+          <w:p>
+            <w:pPr>
+              <w:jc w:val="center"/>
+              <w:rPr>
+                <w:sz w:val="12"/>
+                <w:szCs w:val="12"/>
+              </w:rPr>
+            </w:pPr>
+            <w:r>
+              <w:rPr>
+                <w:sz w:val="12"/>
+                <w:szCs w:val="12"/>
+              </w:rPr>
+              <w:t>9</w:t>
+            </w:r>
+          </w:p>
+        </w:tc>
+        <w:tc>
+          <w:tcPr>
+            <w:tcW w:w="4967" w:type="dxa"/>
+            <w:tcBorders>
+              <w:top w:val="single" w:sz="8" w:space="0" w:color="000000"/>
+              <w:left w:val="single" w:sz="8" w:space="0" w:color="000000"/>
+              <w:bottom w:val="single" w:sz="8" w:space="0" w:color="000000"/>
+              <w:right w:val="single" w:sz="8" w:space="0" w:color="000000"/>
+            </w:tcBorders>
+            <w:tcMar>
+              <w:top w:w="100" w:type="dxa"/>
+              <w:left w:w="100" w:type="dxa"/>
+              <w:bottom w:w="100" w:type="dxa"/>
+              <w:right w:w="100" w:type="dxa"/>
+            </w:tcMar>
+          </w:tcPr>
+          <w:p>
+            <w:pPr>
+              <w:jc w:val="center"/>
+              <w:rPr>
+                <w:sz w:val="12"/>
+                <w:szCs w:val="12"/>
+              </w:rPr>
+            </w:pPr>
+            <w:r>
+              <w:rPr>
+                <w:sz w:val="12"/>
+                <w:szCs w:val="12"/>
+              </w:rPr>
+              <w:t>Création d’un serveur OAuth2 privé permettant l’authentification des APIs via cette méthode en interne</w:t>
+            </w:r>
+          </w:p>
+        </w:tc>
+      </w:tr>
+      <w:tr>
+        <w:trPr>
+          <w:trHeight w:val="594"/>
+        </w:trPr>
+        <w:tc>
+          <w:tcPr>
+            <w:tcW w:w="980" w:type="dxa"/>
+            <w:tcBorders>
+              <w:top w:val="single" w:sz="8" w:space="0" w:color="000000"/>
+              <w:left w:val="single" w:sz="8" w:space="0" w:color="000000"/>
+              <w:bottom w:val="single" w:sz="8" w:space="0" w:color="000000"/>
+              <w:right w:val="single" w:sz="8" w:space="0" w:color="000000"/>
+            </w:tcBorders>
+            <w:tcMar>
+              <w:top w:w="100" w:type="dxa"/>
+              <w:left w:w="100" w:type="dxa"/>
+              <w:bottom w:w="100" w:type="dxa"/>
+              <w:right w:w="100" w:type="dxa"/>
+            </w:tcMar>
+          </w:tcPr>
+          <w:p>
+            <w:pPr>
+              <w:jc w:val="center"/>
+              <w:rPr>
+                <w:sz w:val="12"/>
+                <w:szCs w:val="12"/>
+              </w:rPr>
+            </w:pPr>
+            <w:r>
+              <w:rPr>
+                <w:sz w:val="12"/>
+                <w:szCs w:val="12"/>
+              </w:rPr>
+              <w:t xml:space="preserve">L’utilisateur a des problèmes de vision particuliers l’empêchant </w:t>
+            </w:r>
+            <w:r>
+              <w:rPr>
+                <w:sz w:val="12"/>
+                <w:szCs w:val="12"/>
+              </w:rPr>
+              <w:lastRenderedPageBreak/>
+              <w:t>d’utiliser l’application</w:t>
+            </w:r>
+          </w:p>
+        </w:tc>
+        <w:tc>
+          <w:tcPr>
+            <w:tcW w:w="990" w:type="dxa"/>
+            <w:tcBorders>
+              <w:top w:val="single" w:sz="8" w:space="0" w:color="000000"/>
+              <w:left w:val="single" w:sz="8" w:space="0" w:color="000000"/>
+              <w:bottom w:val="single" w:sz="8" w:space="0" w:color="000000"/>
+              <w:right w:val="single" w:sz="8" w:space="0" w:color="000000"/>
+            </w:tcBorders>
+            <w:tcMar>
+              <w:top w:w="100" w:type="dxa"/>
+              <w:left w:w="100" w:type="dxa"/>
+              <w:bottom w:w="100" w:type="dxa"/>
+              <w:right w:w="100" w:type="dxa"/>
+            </w:tcMar>
+          </w:tcPr>
+          <w:p>
+            <w:pPr>
+              <w:jc w:val="center"/>
+              <w:rPr>
+                <w:sz w:val="12"/>
+                <w:szCs w:val="12"/>
+              </w:rPr>
+            </w:pPr>
+            <w:r>
+              <w:rPr>
+                <w:sz w:val="12"/>
+                <w:szCs w:val="12"/>
+              </w:rPr>
+              <w:lastRenderedPageBreak/>
+              <w:t>Utilisation classique de l’application</w:t>
+            </w:r>
+          </w:p>
+        </w:tc>
+        <w:tc>
+          <w:tcPr>
+            <w:tcW w:w="1170" w:type="dxa"/>
+            <w:tcBorders>
+              <w:top w:val="single" w:sz="8" w:space="0" w:color="000000"/>
+              <w:left w:val="single" w:sz="8" w:space="0" w:color="000000"/>
+              <w:bottom w:val="single" w:sz="8" w:space="0" w:color="000000"/>
+              <w:right w:val="single" w:sz="8" w:space="0" w:color="000000"/>
+            </w:tcBorders>
+          </w:tcPr>
+          <w:p>
+            <w:pPr>
+              <w:jc w:val="center"/>
+              <w:rPr>
+                <w:sz w:val="12"/>
+                <w:szCs w:val="12"/>
+              </w:rPr>
+            </w:pPr>
+            <w:r>
+              <w:rPr>
+                <w:sz w:val="12"/>
+                <w:szCs w:val="12"/>
+              </w:rPr>
+              <w:t>2</w:t>
+            </w:r>
+          </w:p>
+        </w:tc>
+        <w:tc>
+          <w:tcPr>
+            <w:tcW w:w="1170" w:type="dxa"/>
+            <w:tcBorders>
+              <w:top w:val="single" w:sz="8" w:space="0" w:color="000000"/>
+              <w:left w:val="single" w:sz="8" w:space="0" w:color="000000"/>
+              <w:bottom w:val="single" w:sz="8" w:space="0" w:color="000000"/>
+              <w:right w:val="single" w:sz="8" w:space="0" w:color="000000"/>
+            </w:tcBorders>
+            <w:tcMar>
+              <w:top w:w="100" w:type="dxa"/>
+              <w:left w:w="100" w:type="dxa"/>
+              <w:bottom w:w="100" w:type="dxa"/>
+              <w:right w:w="100" w:type="dxa"/>
+            </w:tcMar>
+          </w:tcPr>
+          <w:p>
+            <w:pPr>
+              <w:jc w:val="center"/>
+              <w:rPr>
+                <w:sz w:val="12"/>
+                <w:szCs w:val="12"/>
+              </w:rPr>
+            </w:pPr>
+            <w:r>
+              <w:rPr>
+                <w:sz w:val="12"/>
+                <w:szCs w:val="12"/>
+              </w:rPr>
+              <w:t>5</w:t>
+            </w:r>
+          </w:p>
+        </w:tc>
+        <w:tc>
+          <w:tcPr>
+            <w:tcW w:w="1260" w:type="dxa"/>
+            <w:tcBorders>
+              <w:top w:val="single" w:sz="8" w:space="0" w:color="000000"/>
+              <w:left w:val="single" w:sz="8" w:space="0" w:color="000000"/>
+              <w:bottom w:val="single" w:sz="8" w:space="0" w:color="000000"/>
+              <w:right w:val="single" w:sz="8" w:space="0" w:color="000000"/>
+            </w:tcBorders>
+          </w:tcPr>
+          <w:p>
+            <w:pPr>
+              <w:jc w:val="center"/>
+              <w:rPr>
+                <w:sz w:val="12"/>
+                <w:szCs w:val="12"/>
+              </w:rPr>
+            </w:pPr>
+            <w:r>
+              <w:rPr>
+                <w:sz w:val="12"/>
+                <w:szCs w:val="12"/>
+              </w:rPr>
+              <w:t>10</w:t>
+            </w:r>
+          </w:p>
+        </w:tc>
+        <w:tc>
+          <w:tcPr>
+            <w:tcW w:w="4967" w:type="dxa"/>
+            <w:tcBorders>
+              <w:top w:val="single" w:sz="8" w:space="0" w:color="000000"/>
+              <w:left w:val="single" w:sz="8" w:space="0" w:color="000000"/>
+              <w:bottom w:val="single" w:sz="8" w:space="0" w:color="000000"/>
+              <w:right w:val="single" w:sz="8" w:space="0" w:color="000000"/>
+            </w:tcBorders>
+            <w:tcMar>
+              <w:top w:w="100" w:type="dxa"/>
+              <w:left w:w="100" w:type="dxa"/>
+              <w:bottom w:w="100" w:type="dxa"/>
+              <w:right w:w="100" w:type="dxa"/>
+            </w:tcMar>
+          </w:tcPr>
+          <w:p>
+            <w:pPr>
+              <w:jc w:val="center"/>
+              <w:rPr>
+                <w:sz w:val="12"/>
+                <w:szCs w:val="12"/>
+              </w:rPr>
+            </w:pPr>
+            <w:r>
+              <w:rPr>
+                <w:sz w:val="12"/>
+                <w:szCs w:val="12"/>
+              </w:rPr>
+              <w:t>Proposer d’autres thèmes plus adaptés aux handicaps visuels de type daltonismes / des mode contrastes élevés.</w:t>
+            </w:r>
+          </w:p>
+          <w:p>
+            <w:pPr>
+              <w:jc w:val="center"/>
+              <w:rPr>
+                <w:sz w:val="12"/>
+                <w:szCs w:val="12"/>
+              </w:rPr>
+            </w:pPr>
+          </w:p>
+          <w:p>
+            <w:pPr>
+              <w:jc w:val="center"/>
+              <w:rPr>
+                <w:sz w:val="12"/>
+                <w:szCs w:val="12"/>
+              </w:rPr>
+            </w:pPr>
+            <w:r>
+              <w:rPr>
+                <w:sz w:val="12"/>
+                <w:szCs w:val="12"/>
+              </w:rPr>
+              <w:t xml:space="preserve">Ajouter </w:t>
+            </w:r>
+            <w:r>
+              <w:rPr>
+                <w:sz w:val="12"/>
+                <w:szCs w:val="12"/>
+              </w:rPr>
+              <w:t>des contours</w:t>
+            </w:r>
+            <w:r>
+              <w:rPr>
+                <w:sz w:val="12"/>
+                <w:szCs w:val="12"/>
+              </w:rPr>
+              <w:t xml:space="preserve"> plus ou moins épais autour du modèle 3D lors de sa visualisation dans l’environnement de l’utilisateur</w:t>
+            </w:r>
+          </w:p>
+        </w:tc>
+      </w:tr>
+      <w:tr>
+        <w:trPr>
+          <w:trHeight w:val="594"/>
+        </w:trPr>
+        <w:tc>
+          <w:tcPr>
+            <w:tcW w:w="980" w:type="dxa"/>
+            <w:tcBorders>
+              <w:top w:val="single" w:sz="8" w:space="0" w:color="000000"/>
+              <w:left w:val="single" w:sz="8" w:space="0" w:color="000000"/>
+              <w:bottom w:val="single" w:sz="8" w:space="0" w:color="000000"/>
+              <w:right w:val="single" w:sz="8" w:space="0" w:color="000000"/>
+            </w:tcBorders>
+            <w:tcMar>
+              <w:top w:w="100" w:type="dxa"/>
+              <w:left w:w="100" w:type="dxa"/>
+              <w:bottom w:w="100" w:type="dxa"/>
+              <w:right w:w="100" w:type="dxa"/>
+            </w:tcMar>
+          </w:tcPr>
+          <w:p>
+            <w:pPr>
+              <w:jc w:val="center"/>
+              <w:rPr>
+                <w:sz w:val="12"/>
+                <w:szCs w:val="12"/>
+              </w:rPr>
+            </w:pPr>
+            <w:r>
+              <w:rPr>
+                <w:sz w:val="12"/>
+                <w:szCs w:val="12"/>
+              </w:rPr>
+              <w:t>Absence de tests</w:t>
+            </w:r>
+          </w:p>
+        </w:tc>
+        <w:tc>
+          <w:tcPr>
+            <w:tcW w:w="990" w:type="dxa"/>
+            <w:tcBorders>
+              <w:top w:val="single" w:sz="8" w:space="0" w:color="000000"/>
+              <w:left w:val="single" w:sz="8" w:space="0" w:color="000000"/>
+              <w:bottom w:val="single" w:sz="8" w:space="0" w:color="000000"/>
+              <w:right w:val="single" w:sz="8" w:space="0" w:color="000000"/>
+            </w:tcBorders>
+            <w:tcMar>
+              <w:top w:w="100" w:type="dxa"/>
+              <w:left w:w="100" w:type="dxa"/>
+              <w:bottom w:w="100" w:type="dxa"/>
+              <w:right w:w="100" w:type="dxa"/>
+            </w:tcMar>
+          </w:tcPr>
+          <w:p>
+            <w:pPr>
+              <w:jc w:val="center"/>
+              <w:rPr>
+                <w:sz w:val="12"/>
+                <w:szCs w:val="12"/>
+              </w:rPr>
+            </w:pPr>
+            <w:r>
+              <w:rPr>
+                <w:sz w:val="12"/>
+                <w:szCs w:val="12"/>
+              </w:rPr>
+              <w:t>Développement de l’application en interne</w:t>
+            </w:r>
+          </w:p>
+        </w:tc>
+        <w:tc>
+          <w:tcPr>
+            <w:tcW w:w="1170" w:type="dxa"/>
+            <w:tcBorders>
+              <w:top w:val="single" w:sz="8" w:space="0" w:color="000000"/>
+              <w:left w:val="single" w:sz="8" w:space="0" w:color="000000"/>
+              <w:bottom w:val="single" w:sz="8" w:space="0" w:color="000000"/>
+              <w:right w:val="single" w:sz="8" w:space="0" w:color="000000"/>
+            </w:tcBorders>
+          </w:tcPr>
+          <w:p>
+            <w:pPr>
+              <w:jc w:val="center"/>
+              <w:rPr>
+                <w:sz w:val="12"/>
+                <w:szCs w:val="12"/>
+              </w:rPr>
+            </w:pPr>
+            <w:r>
+              <w:rPr>
+                <w:sz w:val="12"/>
+                <w:szCs w:val="12"/>
+              </w:rPr>
+              <w:t>5</w:t>
+            </w:r>
+          </w:p>
+        </w:tc>
+        <w:tc>
+          <w:tcPr>
+            <w:tcW w:w="1170" w:type="dxa"/>
+            <w:tcBorders>
+              <w:top w:val="single" w:sz="8" w:space="0" w:color="000000"/>
+              <w:left w:val="single" w:sz="8" w:space="0" w:color="000000"/>
+              <w:bottom w:val="single" w:sz="8" w:space="0" w:color="000000"/>
+              <w:right w:val="single" w:sz="8" w:space="0" w:color="000000"/>
+            </w:tcBorders>
+            <w:tcMar>
+              <w:top w:w="100" w:type="dxa"/>
+              <w:left w:w="100" w:type="dxa"/>
+              <w:bottom w:w="100" w:type="dxa"/>
+              <w:right w:w="100" w:type="dxa"/>
+            </w:tcMar>
+          </w:tcPr>
+          <w:p>
+            <w:pPr>
+              <w:jc w:val="center"/>
+              <w:rPr>
+                <w:sz w:val="12"/>
+                <w:szCs w:val="12"/>
+              </w:rPr>
+            </w:pPr>
+            <w:r>
+              <w:rPr>
+                <w:sz w:val="12"/>
+                <w:szCs w:val="12"/>
+              </w:rPr>
+              <w:t>3</w:t>
+            </w:r>
+          </w:p>
+        </w:tc>
+        <w:tc>
+          <w:tcPr>
+            <w:tcW w:w="1260" w:type="dxa"/>
+            <w:tcBorders>
+              <w:top w:val="single" w:sz="8" w:space="0" w:color="000000"/>
+              <w:left w:val="single" w:sz="8" w:space="0" w:color="000000"/>
+              <w:bottom w:val="single" w:sz="8" w:space="0" w:color="000000"/>
+              <w:right w:val="single" w:sz="8" w:space="0" w:color="000000"/>
+            </w:tcBorders>
+          </w:tcPr>
+          <w:p>
+            <w:pPr>
+              <w:jc w:val="center"/>
+              <w:rPr>
+                <w:sz w:val="12"/>
+                <w:szCs w:val="12"/>
+              </w:rPr>
+            </w:pPr>
+            <w:r>
+              <w:rPr>
+                <w:sz w:val="12"/>
+                <w:szCs w:val="12"/>
+              </w:rPr>
+              <w:t>15</w:t>
+            </w:r>
+          </w:p>
+        </w:tc>
+        <w:tc>
+          <w:tcPr>
+            <w:tcW w:w="4967" w:type="dxa"/>
+            <w:tcBorders>
+              <w:top w:val="single" w:sz="8" w:space="0" w:color="000000"/>
+              <w:left w:val="single" w:sz="8" w:space="0" w:color="000000"/>
+              <w:bottom w:val="single" w:sz="8" w:space="0" w:color="000000"/>
+              <w:right w:val="single" w:sz="8" w:space="0" w:color="000000"/>
+            </w:tcBorders>
+            <w:tcMar>
+              <w:top w:w="100" w:type="dxa"/>
+              <w:left w:w="100" w:type="dxa"/>
+              <w:bottom w:w="100" w:type="dxa"/>
+              <w:right w:w="100" w:type="dxa"/>
+            </w:tcMar>
+          </w:tcPr>
+          <w:p>
+            <w:pPr>
+              <w:jc w:val="center"/>
+              <w:rPr>
+                <w:sz w:val="12"/>
+                <w:szCs w:val="12"/>
+              </w:rPr>
+            </w:pPr>
+            <w:r>
+              <w:rPr>
+                <w:sz w:val="12"/>
+                <w:szCs w:val="12"/>
+              </w:rPr>
+              <w:t>Créer une batterie de tests dans le but de permettre le suivi des incréments et leur validité plus facilement</w:t>
+            </w:r>
+          </w:p>
+          <w:p>
+            <w:pPr>
+              <w:jc w:val="center"/>
+              <w:rPr>
+                <w:sz w:val="12"/>
+                <w:szCs w:val="12"/>
+              </w:rPr>
+            </w:pPr>
+            <w:r>
+              <w:rPr>
+                <w:sz w:val="12"/>
+                <w:szCs w:val="12"/>
+              </w:rPr>
+              <w:t>Réaliser des tests E2E pour vérifier le bon fonctionnement de l’application mobile</w:t>
+            </w:r>
+          </w:p>
+        </w:tc>
+      </w:tr>
+      <w:tr>
+        <w:trPr>
+          <w:trHeight w:val="594"/>
+        </w:trPr>
+        <w:tc>
+          <w:tcPr>
+            <w:tcW w:w="980" w:type="dxa"/>
+            <w:tcBorders>
+              <w:top w:val="single" w:sz="8" w:space="0" w:color="000000"/>
+              <w:left w:val="single" w:sz="8" w:space="0" w:color="000000"/>
+              <w:bottom w:val="single" w:sz="8" w:space="0" w:color="000000"/>
+              <w:right w:val="single" w:sz="8" w:space="0" w:color="000000"/>
+            </w:tcBorders>
+            <w:tcMar>
+              <w:top w:w="100" w:type="dxa"/>
+              <w:left w:w="100" w:type="dxa"/>
+              <w:bottom w:w="100" w:type="dxa"/>
+              <w:right w:w="100" w:type="dxa"/>
+            </w:tcMar>
+          </w:tcPr>
+          <w:p>
+            <w:pPr>
+              <w:jc w:val="center"/>
+              <w:rPr>
+                <w:sz w:val="12"/>
+                <w:szCs w:val="12"/>
+              </w:rPr>
+            </w:pPr>
+            <w:r>
+              <w:rPr>
+                <w:sz w:val="12"/>
+                <w:szCs w:val="12"/>
+              </w:rPr>
+              <w:t>L’environnement de l’utilisateur possède une luminosité trop faible / forte pour bien visualiser les éléments 3D</w:t>
+            </w:r>
+          </w:p>
+        </w:tc>
+        <w:tc>
+          <w:tcPr>
+            <w:tcW w:w="990" w:type="dxa"/>
+            <w:tcBorders>
+              <w:top w:val="single" w:sz="8" w:space="0" w:color="000000"/>
+              <w:left w:val="single" w:sz="8" w:space="0" w:color="000000"/>
+              <w:bottom w:val="single" w:sz="8" w:space="0" w:color="000000"/>
+              <w:right w:val="single" w:sz="8" w:space="0" w:color="000000"/>
+            </w:tcBorders>
+            <w:tcMar>
+              <w:top w:w="100" w:type="dxa"/>
+              <w:left w:w="100" w:type="dxa"/>
+              <w:bottom w:w="100" w:type="dxa"/>
+              <w:right w:w="100" w:type="dxa"/>
+            </w:tcMar>
+          </w:tcPr>
+          <w:p>
+            <w:pPr>
+              <w:jc w:val="center"/>
+              <w:rPr>
+                <w:sz w:val="12"/>
+                <w:szCs w:val="12"/>
+              </w:rPr>
+            </w:pPr>
+            <w:r>
+              <w:rPr>
+                <w:sz w:val="12"/>
+                <w:szCs w:val="12"/>
+              </w:rPr>
+              <w:t>Utilisation de la fonctionnalité de visualisation en réalité augmentée</w:t>
+            </w:r>
+          </w:p>
+        </w:tc>
+        <w:tc>
+          <w:tcPr>
+            <w:tcW w:w="1170" w:type="dxa"/>
+            <w:tcBorders>
+              <w:top w:val="single" w:sz="8" w:space="0" w:color="000000"/>
+              <w:left w:val="single" w:sz="8" w:space="0" w:color="000000"/>
+              <w:bottom w:val="single" w:sz="8" w:space="0" w:color="000000"/>
+              <w:right w:val="single" w:sz="8" w:space="0" w:color="000000"/>
+            </w:tcBorders>
+          </w:tcPr>
+          <w:p>
+            <w:pPr>
+              <w:jc w:val="center"/>
+              <w:rPr>
+                <w:sz w:val="12"/>
+                <w:szCs w:val="12"/>
+              </w:rPr>
+            </w:pPr>
+            <w:r>
+              <w:rPr>
+                <w:sz w:val="12"/>
+                <w:szCs w:val="12"/>
+              </w:rPr>
+              <w:t>1</w:t>
+            </w:r>
+          </w:p>
+        </w:tc>
+        <w:tc>
+          <w:tcPr>
+            <w:tcW w:w="1170" w:type="dxa"/>
+            <w:tcBorders>
+              <w:top w:val="single" w:sz="8" w:space="0" w:color="000000"/>
+              <w:left w:val="single" w:sz="8" w:space="0" w:color="000000"/>
+              <w:bottom w:val="single" w:sz="8" w:space="0" w:color="000000"/>
+              <w:right w:val="single" w:sz="8" w:space="0" w:color="000000"/>
+            </w:tcBorders>
+            <w:tcMar>
+              <w:top w:w="100" w:type="dxa"/>
+              <w:left w:w="100" w:type="dxa"/>
+              <w:bottom w:w="100" w:type="dxa"/>
+              <w:right w:w="100" w:type="dxa"/>
+            </w:tcMar>
+          </w:tcPr>
+          <w:p>
+            <w:pPr>
+              <w:jc w:val="center"/>
+              <w:rPr>
+                <w:sz w:val="12"/>
+                <w:szCs w:val="12"/>
+              </w:rPr>
+            </w:pPr>
+            <w:r>
+              <w:rPr>
+                <w:sz w:val="12"/>
+                <w:szCs w:val="12"/>
+              </w:rPr>
+              <w:t>2</w:t>
+            </w:r>
+          </w:p>
+        </w:tc>
+        <w:tc>
+          <w:tcPr>
+            <w:tcW w:w="1260" w:type="dxa"/>
+            <w:tcBorders>
+              <w:top w:val="single" w:sz="8" w:space="0" w:color="000000"/>
+              <w:left w:val="single" w:sz="8" w:space="0" w:color="000000"/>
+              <w:bottom w:val="single" w:sz="8" w:space="0" w:color="000000"/>
+              <w:right w:val="single" w:sz="8" w:space="0" w:color="000000"/>
+            </w:tcBorders>
+          </w:tcPr>
+          <w:p>
+            <w:pPr>
+              <w:jc w:val="center"/>
+              <w:rPr>
+                <w:sz w:val="12"/>
+                <w:szCs w:val="12"/>
+              </w:rPr>
+            </w:pPr>
+            <w:r>
+              <w:rPr>
+                <w:sz w:val="12"/>
+                <w:szCs w:val="12"/>
+              </w:rPr>
+              <w:t>2</w:t>
+            </w:r>
+          </w:p>
+        </w:tc>
+        <w:tc>
+          <w:tcPr>
+            <w:tcW w:w="4967" w:type="dxa"/>
+            <w:tcBorders>
+              <w:top w:val="single" w:sz="8" w:space="0" w:color="000000"/>
+              <w:left w:val="single" w:sz="8" w:space="0" w:color="000000"/>
+              <w:bottom w:val="single" w:sz="8" w:space="0" w:color="000000"/>
+              <w:right w:val="single" w:sz="8" w:space="0" w:color="000000"/>
+            </w:tcBorders>
+            <w:tcMar>
+              <w:top w:w="100" w:type="dxa"/>
+              <w:left w:w="100" w:type="dxa"/>
+              <w:bottom w:w="100" w:type="dxa"/>
+              <w:right w:w="100" w:type="dxa"/>
+            </w:tcMar>
+          </w:tcPr>
+          <w:p>
+            <w:pPr>
+              <w:jc w:val="center"/>
+              <w:rPr>
+                <w:sz w:val="12"/>
+                <w:szCs w:val="12"/>
+              </w:rPr>
+            </w:pPr>
+            <w:r>
+              <w:rPr>
+                <w:sz w:val="12"/>
+                <w:szCs w:val="12"/>
+              </w:rPr>
+              <w:t>Permettre l’utilisation de la lampe torche et son activation / désactivation dans l’interface de l’application</w:t>
+            </w:r>
+          </w:p>
+          <w:p>
+            <w:pPr>
+              <w:jc w:val="center"/>
+              <w:rPr>
+                <w:sz w:val="12"/>
+                <w:szCs w:val="12"/>
+              </w:rPr>
+            </w:pPr>
+            <w:r>
+              <w:rPr>
+                <w:sz w:val="12"/>
+                <w:szCs w:val="12"/>
+              </w:rPr>
+              <w:t>Augmenter la luminosité en mode prévisualisation automatiquement</w:t>
+            </w:r>
+          </w:p>
+        </w:tc>
+      </w:tr>
+      <w:tr>
+        <w:trPr>
+          <w:trHeight w:val="594"/>
+        </w:trPr>
+        <w:tc>
+          <w:tcPr>
+            <w:tcW w:w="980" w:type="dxa"/>
+            <w:tcBorders>
+              <w:top w:val="single" w:sz="8" w:space="0" w:color="000000"/>
+              <w:left w:val="single" w:sz="8" w:space="0" w:color="000000"/>
+              <w:bottom w:val="single" w:sz="8" w:space="0" w:color="000000"/>
+              <w:right w:val="single" w:sz="8" w:space="0" w:color="000000"/>
+            </w:tcBorders>
+            <w:tcMar>
+              <w:top w:w="100" w:type="dxa"/>
+              <w:left w:w="100" w:type="dxa"/>
+              <w:bottom w:w="100" w:type="dxa"/>
+              <w:right w:w="100" w:type="dxa"/>
+            </w:tcMar>
+          </w:tcPr>
+          <w:p>
+            <w:pPr>
+              <w:jc w:val="center"/>
+              <w:rPr>
+                <w:sz w:val="12"/>
+                <w:szCs w:val="12"/>
+              </w:rPr>
+            </w:pPr>
+            <w:r>
+              <w:rPr>
+                <w:sz w:val="12"/>
+                <w:szCs w:val="12"/>
+              </w:rPr>
               <w:t>Maintenance du serveur de l’application bancaire</w:t>
             </w:r>
           </w:p>
@@ -1730,6 +2842,1064 @@
                 <w:szCs w:val="12"/>
               </w:rPr>
               <w:t>Stoker la commande dans la base de données mais lui mettre un statut tel que « commande en attente »</w:t>
+            </w:r>
+          </w:p>
+        </w:tc>
+      </w:tr>
+      <w:tr>
+        <w:trPr>
+          <w:trHeight w:val="594"/>
+        </w:trPr>
+        <w:tc>
+          <w:tcPr>
+            <w:tcW w:w="980" w:type="dxa"/>
+            <w:tcBorders>
+              <w:top w:val="single" w:sz="8" w:space="0" w:color="000000"/>
+              <w:left w:val="single" w:sz="8" w:space="0" w:color="000000"/>
+              <w:bottom w:val="single" w:sz="8" w:space="0" w:color="000000"/>
+              <w:right w:val="single" w:sz="8" w:space="0" w:color="000000"/>
+            </w:tcBorders>
+            <w:tcMar>
+              <w:top w:w="100" w:type="dxa"/>
+              <w:left w:w="100" w:type="dxa"/>
+              <w:bottom w:w="100" w:type="dxa"/>
+              <w:right w:w="100" w:type="dxa"/>
+            </w:tcMar>
+          </w:tcPr>
+          <w:p>
+            <w:pPr>
+              <w:jc w:val="center"/>
+              <w:rPr>
+                <w:sz w:val="12"/>
+                <w:szCs w:val="12"/>
+              </w:rPr>
+            </w:pPr>
+            <w:r>
+              <w:rPr>
+                <w:sz w:val="12"/>
+                <w:szCs w:val="12"/>
+              </w:rPr>
+              <w:t>Serveur de déploiement de l’application unique</w:t>
+            </w:r>
+          </w:p>
+        </w:tc>
+        <w:tc>
+          <w:tcPr>
+            <w:tcW w:w="990" w:type="dxa"/>
+            <w:tcBorders>
+              <w:top w:val="single" w:sz="8" w:space="0" w:color="000000"/>
+              <w:left w:val="single" w:sz="8" w:space="0" w:color="000000"/>
+              <w:bottom w:val="single" w:sz="8" w:space="0" w:color="000000"/>
+              <w:right w:val="single" w:sz="8" w:space="0" w:color="000000"/>
+            </w:tcBorders>
+            <w:tcMar>
+              <w:top w:w="100" w:type="dxa"/>
+              <w:left w:w="100" w:type="dxa"/>
+              <w:bottom w:w="100" w:type="dxa"/>
+              <w:right w:w="100" w:type="dxa"/>
+            </w:tcMar>
+          </w:tcPr>
+          <w:p>
+            <w:pPr>
+              <w:jc w:val="center"/>
+              <w:rPr>
+                <w:sz w:val="12"/>
+                <w:szCs w:val="12"/>
+              </w:rPr>
+            </w:pPr>
+            <w:r>
+              <w:rPr>
+                <w:sz w:val="12"/>
+                <w:szCs w:val="12"/>
+              </w:rPr>
+              <w:t>Déploiement de l’applicatif backend</w:t>
+            </w:r>
+          </w:p>
+        </w:tc>
+        <w:tc>
+          <w:tcPr>
+            <w:tcW w:w="1170" w:type="dxa"/>
+            <w:tcBorders>
+              <w:top w:val="single" w:sz="8" w:space="0" w:color="000000"/>
+              <w:left w:val="single" w:sz="8" w:space="0" w:color="000000"/>
+              <w:bottom w:val="single" w:sz="8" w:space="0" w:color="000000"/>
+              <w:right w:val="single" w:sz="8" w:space="0" w:color="000000"/>
+            </w:tcBorders>
+          </w:tcPr>
+          <w:p>
+            <w:pPr>
+              <w:jc w:val="center"/>
+              <w:rPr>
+                <w:sz w:val="12"/>
+                <w:szCs w:val="12"/>
+              </w:rPr>
+            </w:pPr>
+            <w:r>
+              <w:rPr>
+                <w:sz w:val="12"/>
+                <w:szCs w:val="12"/>
+              </w:rPr>
+              <w:t>4</w:t>
+            </w:r>
+          </w:p>
+        </w:tc>
+        <w:tc>
+          <w:tcPr>
+            <w:tcW w:w="1170" w:type="dxa"/>
+            <w:tcBorders>
+              <w:top w:val="single" w:sz="8" w:space="0" w:color="000000"/>
+              <w:left w:val="single" w:sz="8" w:space="0" w:color="000000"/>
+              <w:bottom w:val="single" w:sz="8" w:space="0" w:color="000000"/>
+              <w:right w:val="single" w:sz="8" w:space="0" w:color="000000"/>
+            </w:tcBorders>
+            <w:tcMar>
+              <w:top w:w="100" w:type="dxa"/>
+              <w:left w:w="100" w:type="dxa"/>
+              <w:bottom w:w="100" w:type="dxa"/>
+              <w:right w:w="100" w:type="dxa"/>
+            </w:tcMar>
+          </w:tcPr>
+          <w:p>
+            <w:pPr>
+              <w:jc w:val="center"/>
+              <w:rPr>
+                <w:sz w:val="12"/>
+                <w:szCs w:val="12"/>
+              </w:rPr>
+            </w:pPr>
+            <w:r>
+              <w:rPr>
+                <w:sz w:val="12"/>
+                <w:szCs w:val="12"/>
+              </w:rPr>
+              <w:t>5</w:t>
+            </w:r>
+          </w:p>
+        </w:tc>
+        <w:tc>
+          <w:tcPr>
+            <w:tcW w:w="1260" w:type="dxa"/>
+            <w:tcBorders>
+              <w:top w:val="single" w:sz="8" w:space="0" w:color="000000"/>
+              <w:left w:val="single" w:sz="8" w:space="0" w:color="000000"/>
+              <w:bottom w:val="single" w:sz="8" w:space="0" w:color="000000"/>
+              <w:right w:val="single" w:sz="8" w:space="0" w:color="000000"/>
+            </w:tcBorders>
+          </w:tcPr>
+          <w:p>
+            <w:pPr>
+              <w:jc w:val="center"/>
+              <w:rPr>
+                <w:sz w:val="12"/>
+                <w:szCs w:val="12"/>
+              </w:rPr>
+            </w:pPr>
+            <w:r>
+              <w:rPr>
+                <w:sz w:val="12"/>
+                <w:szCs w:val="12"/>
+              </w:rPr>
+              <w:t>20</w:t>
+            </w:r>
+          </w:p>
+        </w:tc>
+        <w:tc>
+          <w:tcPr>
+            <w:tcW w:w="4967" w:type="dxa"/>
+            <w:tcBorders>
+              <w:top w:val="single" w:sz="8" w:space="0" w:color="000000"/>
+              <w:left w:val="single" w:sz="8" w:space="0" w:color="000000"/>
+              <w:bottom w:val="single" w:sz="8" w:space="0" w:color="000000"/>
+              <w:right w:val="single" w:sz="8" w:space="0" w:color="000000"/>
+            </w:tcBorders>
+            <w:tcMar>
+              <w:top w:w="100" w:type="dxa"/>
+              <w:left w:w="100" w:type="dxa"/>
+              <w:bottom w:w="100" w:type="dxa"/>
+              <w:right w:w="100" w:type="dxa"/>
+            </w:tcMar>
+          </w:tcPr>
+          <w:p>
+            <w:pPr>
+              <w:jc w:val="center"/>
+              <w:rPr>
+                <w:sz w:val="12"/>
+                <w:szCs w:val="12"/>
+              </w:rPr>
+            </w:pPr>
+            <w:r>
+              <w:rPr>
+                <w:sz w:val="12"/>
+                <w:szCs w:val="12"/>
+              </w:rPr>
+              <w:t xml:space="preserve">Réaliser un déploiement en nuage (cloud public de type Azure ou en privé via </w:t>
+            </w:r>
+            <w:proofErr w:type="spellStart"/>
+            <w:r>
+              <w:rPr>
+                <w:sz w:val="12"/>
+                <w:szCs w:val="12"/>
+              </w:rPr>
+              <w:t>Openstack</w:t>
+            </w:r>
+            <w:proofErr w:type="spellEnd"/>
+            <w:r>
+              <w:rPr>
+                <w:sz w:val="12"/>
+                <w:szCs w:val="12"/>
+              </w:rPr>
+              <w:t>)</w:t>
+            </w:r>
+            <w:r>
+              <w:rPr>
+                <w:sz w:val="12"/>
+                <w:szCs w:val="12"/>
+              </w:rPr>
+              <w:br/>
+              <w:t xml:space="preserve">Posséder plusieurs serveurs dans des zones géographiques différentes et faire appel au </w:t>
+            </w:r>
+            <w:proofErr w:type="spellStart"/>
+            <w:r>
+              <w:rPr>
+                <w:sz w:val="12"/>
+                <w:szCs w:val="12"/>
+              </w:rPr>
+              <w:t>load</w:t>
+            </w:r>
+            <w:proofErr w:type="spellEnd"/>
+            <w:r>
+              <w:rPr>
+                <w:sz w:val="12"/>
+                <w:szCs w:val="12"/>
+              </w:rPr>
+              <w:t xml:space="preserve"> balancing</w:t>
+            </w:r>
+          </w:p>
+        </w:tc>
+      </w:tr>
+    </w:tbl>
+    <w:p>
+      <w:pPr>
+        <w:pStyle w:val="Standard"/>
+      </w:pPr>
+    </w:p>
+    <w:tbl>
+      <w:tblPr>
+        <w:tblStyle w:val="Grilledutableau"/>
+        <w:tblW w:w="0" w:type="auto"/>
+        <w:tblLook w:val="04A0" w:firstRow="1" w:lastRow="0" w:firstColumn="1" w:lastColumn="0" w:noHBand="0" w:noVBand="1"/>
+      </w:tblPr>
+      <w:tblGrid>
+        <w:gridCol w:w="355"/>
+        <w:gridCol w:w="803"/>
+        <w:gridCol w:w="700"/>
+        <w:gridCol w:w="1725"/>
+        <w:gridCol w:w="1717"/>
+        <w:gridCol w:w="1715"/>
+        <w:gridCol w:w="1720"/>
+        <w:gridCol w:w="1721"/>
+      </w:tblGrid>
+      <w:tr>
+        <w:trPr>
+          <w:trHeight w:val="980"/>
+        </w:trPr>
+        <w:tc>
+          <w:tcPr>
+            <w:tcW w:w="355" w:type="dxa"/>
+            <w:tcBorders>
+              <w:bottom w:val="nil"/>
+              <w:right w:val="nil"/>
+            </w:tcBorders>
+            <w:vAlign w:val="center"/>
+          </w:tcPr>
+          <w:p>
+            <w:pPr>
+              <w:pStyle w:val="Standard"/>
+              <w:jc w:val="center"/>
+            </w:pPr>
+          </w:p>
+        </w:tc>
+        <w:tc>
+          <w:tcPr>
+            <w:tcW w:w="1503" w:type="dxa"/>
+            <w:gridSpan w:val="2"/>
+            <w:tcBorders>
+              <w:left w:val="nil"/>
+              <w:bottom w:val="nil"/>
+            </w:tcBorders>
+            <w:vAlign w:val="center"/>
+          </w:tcPr>
+          <w:p>
+            <w:pPr>
+              <w:pStyle w:val="Standard"/>
+              <w:jc w:val="right"/>
+            </w:pPr>
+            <w:r>
+              <w:t>Probabilité</w:t>
+            </w:r>
+          </w:p>
+        </w:tc>
+        <w:tc>
+          <w:tcPr>
+            <w:tcW w:w="1725" w:type="dxa"/>
+            <w:vMerge w:val="restart"/>
+            <w:vAlign w:val="center"/>
+          </w:tcPr>
+          <w:p>
+            <w:pPr>
+              <w:pStyle w:val="Standard"/>
+              <w:jc w:val="center"/>
+            </w:pPr>
+            <w:r>
+              <w:t>1</w:t>
+            </w:r>
+          </w:p>
+        </w:tc>
+        <w:tc>
+          <w:tcPr>
+            <w:tcW w:w="1717" w:type="dxa"/>
+            <w:vMerge w:val="restart"/>
+            <w:vAlign w:val="center"/>
+          </w:tcPr>
+          <w:p>
+            <w:pPr>
+              <w:pStyle w:val="Standard"/>
+              <w:jc w:val="center"/>
+            </w:pPr>
+            <w:r>
+              <w:t>2</w:t>
+            </w:r>
+          </w:p>
+        </w:tc>
+        <w:tc>
+          <w:tcPr>
+            <w:tcW w:w="1715" w:type="dxa"/>
+            <w:vMerge w:val="restart"/>
+            <w:vAlign w:val="center"/>
+          </w:tcPr>
+          <w:p>
+            <w:pPr>
+              <w:pStyle w:val="Standard"/>
+              <w:jc w:val="center"/>
+            </w:pPr>
+            <w:r>
+              <w:t>3</w:t>
+            </w:r>
+          </w:p>
+        </w:tc>
+        <w:tc>
+          <w:tcPr>
+            <w:tcW w:w="1720" w:type="dxa"/>
+            <w:vMerge w:val="restart"/>
+            <w:vAlign w:val="center"/>
+          </w:tcPr>
+          <w:p>
+            <w:pPr>
+              <w:pStyle w:val="Standard"/>
+              <w:jc w:val="center"/>
+            </w:pPr>
+            <w:r>
+              <w:t>4</w:t>
+            </w:r>
+          </w:p>
+        </w:tc>
+        <w:tc>
+          <w:tcPr>
+            <w:tcW w:w="1721" w:type="dxa"/>
+            <w:vMerge w:val="restart"/>
+            <w:vAlign w:val="center"/>
+          </w:tcPr>
+          <w:p>
+            <w:pPr>
+              <w:pStyle w:val="Standard"/>
+              <w:jc w:val="center"/>
+            </w:pPr>
+            <w:r>
+              <w:t>5</w:t>
+            </w:r>
+          </w:p>
+        </w:tc>
+      </w:tr>
+      <w:tr>
+        <w:trPr>
+          <w:trHeight w:val="350"/>
+        </w:trPr>
+        <w:tc>
+          <w:tcPr>
+            <w:tcW w:w="1158" w:type="dxa"/>
+            <w:gridSpan w:val="2"/>
+            <w:tcBorders>
+              <w:top w:val="nil"/>
+              <w:right w:val="nil"/>
+            </w:tcBorders>
+            <w:vAlign w:val="center"/>
+          </w:tcPr>
+          <w:p>
+            <w:pPr>
+              <w:pStyle w:val="Standard"/>
+            </w:pPr>
+            <w:r>
+              <w:t>Gravité</w:t>
+            </w:r>
+          </w:p>
+        </w:tc>
+        <w:tc>
+          <w:tcPr>
+            <w:tcW w:w="700" w:type="dxa"/>
+            <w:tcBorders>
+              <w:top w:val="nil"/>
+              <w:left w:val="nil"/>
+            </w:tcBorders>
+            <w:vAlign w:val="center"/>
+          </w:tcPr>
+          <w:p>
+            <w:pPr>
+              <w:pStyle w:val="Standard"/>
+              <w:jc w:val="center"/>
+            </w:pPr>
+          </w:p>
+        </w:tc>
+        <w:tc>
+          <w:tcPr>
+            <w:tcW w:w="1725" w:type="dxa"/>
+            <w:vMerge/>
+            <w:vAlign w:val="center"/>
+          </w:tcPr>
+          <w:p>
+            <w:pPr>
+              <w:pStyle w:val="Standard"/>
+              <w:jc w:val="center"/>
+            </w:pPr>
+          </w:p>
+        </w:tc>
+        <w:tc>
+          <w:tcPr>
+            <w:tcW w:w="1717" w:type="dxa"/>
+            <w:vMerge/>
+            <w:vAlign w:val="center"/>
+          </w:tcPr>
+          <w:p>
+            <w:pPr>
+              <w:pStyle w:val="Standard"/>
+              <w:jc w:val="center"/>
+            </w:pPr>
+          </w:p>
+        </w:tc>
+        <w:tc>
+          <w:tcPr>
+            <w:tcW w:w="1715" w:type="dxa"/>
+            <w:vMerge/>
+            <w:vAlign w:val="center"/>
+          </w:tcPr>
+          <w:p>
+            <w:pPr>
+              <w:pStyle w:val="Standard"/>
+              <w:jc w:val="center"/>
+            </w:pPr>
+          </w:p>
+        </w:tc>
+        <w:tc>
+          <w:tcPr>
+            <w:tcW w:w="1720" w:type="dxa"/>
+            <w:vMerge/>
+            <w:vAlign w:val="center"/>
+          </w:tcPr>
+          <w:p>
+            <w:pPr>
+              <w:pStyle w:val="Standard"/>
+              <w:jc w:val="center"/>
+            </w:pPr>
+          </w:p>
+        </w:tc>
+        <w:tc>
+          <w:tcPr>
+            <w:tcW w:w="1721" w:type="dxa"/>
+            <w:vMerge/>
+            <w:vAlign w:val="center"/>
+          </w:tcPr>
+          <w:p>
+            <w:pPr>
+              <w:pStyle w:val="Standard"/>
+              <w:jc w:val="center"/>
+            </w:pPr>
+          </w:p>
+        </w:tc>
+      </w:tr>
+      <w:tr>
+        <w:trPr>
+          <w:trHeight w:val="1269"/>
+        </w:trPr>
+        <w:tc>
+          <w:tcPr>
+            <w:tcW w:w="1858" w:type="dxa"/>
+            <w:gridSpan w:val="3"/>
+            <w:vAlign w:val="center"/>
+          </w:tcPr>
+          <w:p>
+            <w:pPr>
+              <w:pStyle w:val="Standard"/>
+              <w:jc w:val="center"/>
+            </w:pPr>
+            <w:r>
+              <w:t>1</w:t>
+            </w:r>
+          </w:p>
+        </w:tc>
+        <w:tc>
+          <w:tcPr>
+            <w:tcW w:w="1725" w:type="dxa"/>
+            <w:shd w:val="clear" w:color="auto" w:fill="B3E5A1" w:themeFill="accent6" w:themeFillTint="66"/>
+            <w:vAlign w:val="center"/>
+          </w:tcPr>
+          <w:p>
+            <w:pPr>
+              <w:pStyle w:val="Standard"/>
+              <w:jc w:val="center"/>
+            </w:pPr>
+            <w:r>
+              <w:rPr>
+                <w:sz w:val="12"/>
+                <w:szCs w:val="12"/>
+              </w:rPr>
+              <w:t>Indisponibilité de l’API servant à remplir les adresses automatiquement</w:t>
+            </w:r>
+          </w:p>
+        </w:tc>
+        <w:tc>
+          <w:tcPr>
+            <w:tcW w:w="1717" w:type="dxa"/>
+            <w:shd w:val="clear" w:color="auto" w:fill="B3E5A1" w:themeFill="accent6" w:themeFillTint="66"/>
+            <w:vAlign w:val="center"/>
+          </w:tcPr>
+          <w:p>
+            <w:pPr>
+              <w:pStyle w:val="Standard"/>
+              <w:jc w:val="center"/>
+            </w:pPr>
+          </w:p>
+        </w:tc>
+        <w:tc>
+          <w:tcPr>
+            <w:tcW w:w="1715" w:type="dxa"/>
+            <w:shd w:val="clear" w:color="auto" w:fill="B3E5A1" w:themeFill="accent6" w:themeFillTint="66"/>
+            <w:vAlign w:val="center"/>
+          </w:tcPr>
+          <w:p>
+            <w:pPr>
+              <w:pStyle w:val="Standard"/>
+              <w:jc w:val="center"/>
+            </w:pPr>
+          </w:p>
+        </w:tc>
+        <w:tc>
+          <w:tcPr>
+            <w:tcW w:w="1720" w:type="dxa"/>
+            <w:shd w:val="clear" w:color="auto" w:fill="B3E5A1" w:themeFill="accent6" w:themeFillTint="66"/>
+            <w:vAlign w:val="center"/>
+          </w:tcPr>
+          <w:p>
+            <w:pPr>
+              <w:pStyle w:val="Standard"/>
+              <w:jc w:val="center"/>
+            </w:pPr>
+            <w:r>
+              <w:rPr>
+                <w:sz w:val="12"/>
+                <w:szCs w:val="12"/>
+              </w:rPr>
+              <w:t>Non possibilité par l’utilisateur de « filmer » son intérieur</w:t>
+            </w:r>
+          </w:p>
+        </w:tc>
+        <w:tc>
+          <w:tcPr>
+            <w:tcW w:w="1721" w:type="dxa"/>
+            <w:shd w:val="clear" w:color="auto" w:fill="B3E5A1" w:themeFill="accent6" w:themeFillTint="66"/>
+            <w:vAlign w:val="center"/>
+          </w:tcPr>
+          <w:p>
+            <w:pPr>
+              <w:pStyle w:val="Standard"/>
+              <w:jc w:val="center"/>
+            </w:pPr>
+          </w:p>
+        </w:tc>
+      </w:tr>
+      <w:tr>
+        <w:trPr>
+          <w:trHeight w:val="1269"/>
+        </w:trPr>
+        <w:tc>
+          <w:tcPr>
+            <w:tcW w:w="1858" w:type="dxa"/>
+            <w:gridSpan w:val="3"/>
+            <w:vAlign w:val="center"/>
+          </w:tcPr>
+          <w:p>
+            <w:pPr>
+              <w:pStyle w:val="Standard"/>
+              <w:jc w:val="center"/>
+            </w:pPr>
+            <w:r>
+              <w:t>2</w:t>
+            </w:r>
+          </w:p>
+        </w:tc>
+        <w:tc>
+          <w:tcPr>
+            <w:tcW w:w="1725" w:type="dxa"/>
+            <w:shd w:val="clear" w:color="auto" w:fill="B3E5A1" w:themeFill="accent6" w:themeFillTint="66"/>
+            <w:vAlign w:val="center"/>
+          </w:tcPr>
+          <w:p>
+            <w:pPr>
+              <w:pStyle w:val="Standard"/>
+              <w:jc w:val="center"/>
+            </w:pPr>
+            <w:r>
+              <w:rPr>
+                <w:sz w:val="12"/>
+                <w:szCs w:val="12"/>
+              </w:rPr>
+              <w:t>Mal fonctionnement de l’appareil photo de l’utilisateur</w:t>
+            </w:r>
+            <w:r>
+              <w:rPr>
+                <w:sz w:val="12"/>
+                <w:szCs w:val="12"/>
+              </w:rPr>
+              <w:br/>
+            </w:r>
+            <w:r>
+              <w:rPr>
+                <w:sz w:val="12"/>
+                <w:szCs w:val="12"/>
+              </w:rPr>
+              <w:br/>
+            </w:r>
+            <w:r>
+              <w:rPr>
+                <w:sz w:val="12"/>
+                <w:szCs w:val="12"/>
+              </w:rPr>
+              <w:t>L’environnement de l’utilisateur possède une luminosité trop faible / forte pour bien visualiser les éléments 3D</w:t>
+            </w:r>
+          </w:p>
+        </w:tc>
+        <w:tc>
+          <w:tcPr>
+            <w:tcW w:w="1717" w:type="dxa"/>
+            <w:shd w:val="clear" w:color="auto" w:fill="B3E5A1" w:themeFill="accent6" w:themeFillTint="66"/>
+            <w:vAlign w:val="center"/>
+          </w:tcPr>
+          <w:p>
+            <w:pPr>
+              <w:pStyle w:val="Standard"/>
+              <w:jc w:val="center"/>
+            </w:pPr>
+          </w:p>
+        </w:tc>
+        <w:tc>
+          <w:tcPr>
+            <w:tcW w:w="1715" w:type="dxa"/>
+            <w:shd w:val="clear" w:color="auto" w:fill="B3E5A1" w:themeFill="accent6" w:themeFillTint="66"/>
+            <w:vAlign w:val="center"/>
+          </w:tcPr>
+          <w:p>
+            <w:pPr>
+              <w:pStyle w:val="Standard"/>
+              <w:jc w:val="center"/>
+            </w:pPr>
+          </w:p>
+        </w:tc>
+        <w:tc>
+          <w:tcPr>
+            <w:tcW w:w="1720" w:type="dxa"/>
+            <w:shd w:val="clear" w:color="auto" w:fill="FFFF66"/>
+            <w:vAlign w:val="center"/>
+          </w:tcPr>
+          <w:p>
+            <w:pPr>
+              <w:pStyle w:val="Standard"/>
+              <w:jc w:val="center"/>
+            </w:pPr>
+          </w:p>
+        </w:tc>
+        <w:tc>
+          <w:tcPr>
+            <w:tcW w:w="1721" w:type="dxa"/>
+            <w:shd w:val="clear" w:color="auto" w:fill="FFFF66"/>
+            <w:vAlign w:val="center"/>
+          </w:tcPr>
+          <w:p>
+            <w:pPr>
+              <w:pStyle w:val="Standard"/>
+              <w:jc w:val="center"/>
+            </w:pPr>
+            <w:r>
+              <w:rPr>
+                <w:sz w:val="12"/>
+                <w:szCs w:val="12"/>
+              </w:rPr>
+              <w:t>Absence de tests</w:t>
+            </w:r>
+          </w:p>
+        </w:tc>
+      </w:tr>
+      <w:tr>
+        <w:trPr>
+          <w:trHeight w:val="1269"/>
+        </w:trPr>
+        <w:tc>
+          <w:tcPr>
+            <w:tcW w:w="1858" w:type="dxa"/>
+            <w:gridSpan w:val="3"/>
+            <w:vAlign w:val="center"/>
+          </w:tcPr>
+          <w:p>
+            <w:pPr>
+              <w:pStyle w:val="Standard"/>
+              <w:jc w:val="center"/>
+            </w:pPr>
+            <w:r>
+              <w:t>3</w:t>
+            </w:r>
+          </w:p>
+        </w:tc>
+        <w:tc>
+          <w:tcPr>
+            <w:tcW w:w="1725" w:type="dxa"/>
+            <w:shd w:val="clear" w:color="auto" w:fill="B3E5A1" w:themeFill="accent6" w:themeFillTint="66"/>
+            <w:vAlign w:val="center"/>
+          </w:tcPr>
+          <w:p>
+            <w:pPr>
+              <w:pStyle w:val="Standard"/>
+              <w:jc w:val="center"/>
+            </w:pPr>
+          </w:p>
+        </w:tc>
+        <w:tc>
+          <w:tcPr>
+            <w:tcW w:w="1717" w:type="dxa"/>
+            <w:shd w:val="clear" w:color="auto" w:fill="B3E5A1" w:themeFill="accent6" w:themeFillTint="66"/>
+            <w:vAlign w:val="center"/>
+          </w:tcPr>
+          <w:p>
+            <w:pPr>
+              <w:pStyle w:val="Standard"/>
+              <w:jc w:val="center"/>
+            </w:pPr>
+          </w:p>
+        </w:tc>
+        <w:tc>
+          <w:tcPr>
+            <w:tcW w:w="1715" w:type="dxa"/>
+            <w:shd w:val="clear" w:color="auto" w:fill="FFFF66"/>
+            <w:vAlign w:val="center"/>
+          </w:tcPr>
+          <w:p>
+            <w:pPr>
+              <w:pStyle w:val="Standard"/>
+              <w:jc w:val="center"/>
+            </w:pPr>
+            <w:r>
+              <w:rPr>
+                <w:sz w:val="12"/>
+                <w:szCs w:val="12"/>
+              </w:rPr>
+              <w:t>Utilisation de mécanisme OAuth2 tier</w:t>
+            </w:r>
+          </w:p>
+        </w:tc>
+        <w:tc>
+          <w:tcPr>
+            <w:tcW w:w="1720" w:type="dxa"/>
+            <w:shd w:val="clear" w:color="auto" w:fill="FFFF66"/>
+            <w:vAlign w:val="center"/>
+          </w:tcPr>
+          <w:p>
+            <w:pPr>
+              <w:pStyle w:val="Standard"/>
+              <w:jc w:val="center"/>
+            </w:pPr>
+          </w:p>
+        </w:tc>
+        <w:tc>
+          <w:tcPr>
+            <w:tcW w:w="1721" w:type="dxa"/>
+            <w:shd w:val="clear" w:color="auto" w:fill="FF5050"/>
+            <w:vAlign w:val="center"/>
+          </w:tcPr>
+          <w:p>
+            <w:pPr>
+              <w:pStyle w:val="Standard"/>
+              <w:jc w:val="center"/>
+            </w:pPr>
+          </w:p>
+        </w:tc>
+      </w:tr>
+      <w:tr>
+        <w:trPr>
+          <w:trHeight w:val="1269"/>
+        </w:trPr>
+        <w:tc>
+          <w:tcPr>
+            <w:tcW w:w="1858" w:type="dxa"/>
+            <w:gridSpan w:val="3"/>
+            <w:vAlign w:val="center"/>
+          </w:tcPr>
+          <w:p>
+            <w:pPr>
+              <w:pStyle w:val="Standard"/>
+              <w:jc w:val="center"/>
+            </w:pPr>
+            <w:r>
+              <w:t>4</w:t>
+            </w:r>
+          </w:p>
+        </w:tc>
+        <w:tc>
+          <w:tcPr>
+            <w:tcW w:w="1725" w:type="dxa"/>
+            <w:shd w:val="clear" w:color="auto" w:fill="B3E5A1" w:themeFill="accent6" w:themeFillTint="66"/>
+            <w:vAlign w:val="center"/>
+          </w:tcPr>
+          <w:p>
+            <w:pPr>
+              <w:pStyle w:val="Standard"/>
+              <w:jc w:val="center"/>
+            </w:pPr>
+          </w:p>
+        </w:tc>
+        <w:tc>
+          <w:tcPr>
+            <w:tcW w:w="1717" w:type="dxa"/>
+            <w:shd w:val="clear" w:color="auto" w:fill="FFFF66"/>
+            <w:vAlign w:val="center"/>
+          </w:tcPr>
+          <w:p>
+            <w:pPr>
+              <w:pStyle w:val="Standard"/>
+              <w:jc w:val="center"/>
+            </w:pPr>
+          </w:p>
+        </w:tc>
+        <w:tc>
+          <w:tcPr>
+            <w:tcW w:w="1715" w:type="dxa"/>
+            <w:shd w:val="clear" w:color="auto" w:fill="FFFF66"/>
+            <w:vAlign w:val="center"/>
+          </w:tcPr>
+          <w:p>
+            <w:pPr>
+              <w:pStyle w:val="Standard"/>
+              <w:jc w:val="center"/>
+            </w:pPr>
+          </w:p>
+        </w:tc>
+        <w:tc>
+          <w:tcPr>
+            <w:tcW w:w="1720" w:type="dxa"/>
+            <w:shd w:val="clear" w:color="auto" w:fill="FF5050"/>
+            <w:vAlign w:val="center"/>
+          </w:tcPr>
+          <w:p>
+            <w:pPr>
+              <w:pStyle w:val="Standard"/>
+              <w:jc w:val="center"/>
+            </w:pPr>
+            <w:r>
+              <w:rPr>
+                <w:sz w:val="12"/>
+                <w:szCs w:val="12"/>
+              </w:rPr>
+              <w:t>Sauvegarde manuelle et hebdomadaire des données</w:t>
+            </w:r>
+          </w:p>
+        </w:tc>
+        <w:tc>
+          <w:tcPr>
+            <w:tcW w:w="1721" w:type="dxa"/>
+            <w:shd w:val="clear" w:color="auto" w:fill="FF5050"/>
+            <w:vAlign w:val="center"/>
+          </w:tcPr>
+          <w:p>
+            <w:pPr>
+              <w:pStyle w:val="Standard"/>
+              <w:jc w:val="center"/>
+            </w:pPr>
+          </w:p>
+        </w:tc>
+      </w:tr>
+      <w:tr>
+        <w:trPr>
+          <w:trHeight w:val="1269"/>
+        </w:trPr>
+        <w:tc>
+          <w:tcPr>
+            <w:tcW w:w="1858" w:type="dxa"/>
+            <w:gridSpan w:val="3"/>
+            <w:vAlign w:val="center"/>
+          </w:tcPr>
+          <w:p>
+            <w:pPr>
+              <w:pStyle w:val="Standard"/>
+              <w:jc w:val="center"/>
+            </w:pPr>
+            <w:r>
+              <w:t>5</w:t>
+            </w:r>
+          </w:p>
+        </w:tc>
+        <w:tc>
+          <w:tcPr>
+            <w:tcW w:w="1725" w:type="dxa"/>
+            <w:shd w:val="clear" w:color="auto" w:fill="B3E5A1" w:themeFill="accent6" w:themeFillTint="66"/>
+            <w:vAlign w:val="center"/>
+          </w:tcPr>
+          <w:p>
+            <w:pPr>
+              <w:pStyle w:val="Standard"/>
+              <w:jc w:val="center"/>
+            </w:pPr>
+            <w:r>
+              <w:rPr>
+                <w:sz w:val="12"/>
+                <w:szCs w:val="12"/>
+              </w:rPr>
+              <w:t>Maintenance du serveur de l’application bancaire</w:t>
+            </w:r>
+          </w:p>
+        </w:tc>
+        <w:tc>
+          <w:tcPr>
+            <w:tcW w:w="1717" w:type="dxa"/>
+            <w:shd w:val="clear" w:color="auto" w:fill="FFFF66"/>
+            <w:vAlign w:val="center"/>
+          </w:tcPr>
+          <w:p>
+            <w:pPr>
+              <w:pStyle w:val="Standard"/>
+              <w:jc w:val="center"/>
+            </w:pPr>
+            <w:r>
+              <w:rPr>
+                <w:sz w:val="12"/>
+                <w:szCs w:val="12"/>
+              </w:rPr>
+              <w:t>Absence de disponibilité du backend</w:t>
+            </w:r>
+            <w:r>
+              <w:rPr>
+                <w:sz w:val="12"/>
+                <w:szCs w:val="12"/>
+              </w:rPr>
+              <w:br/>
+            </w:r>
+            <w:r>
+              <w:rPr>
+                <w:sz w:val="12"/>
+                <w:szCs w:val="12"/>
+              </w:rPr>
+              <w:br/>
+            </w:r>
+            <w:r>
+              <w:rPr>
+                <w:sz w:val="12"/>
+                <w:szCs w:val="12"/>
+              </w:rPr>
+              <w:t>L’utilisateur a des problèmes de vision particuliers l’empêchant</w:t>
+            </w:r>
+          </w:p>
+        </w:tc>
+        <w:tc>
+          <w:tcPr>
+            <w:tcW w:w="1715" w:type="dxa"/>
+            <w:shd w:val="clear" w:color="auto" w:fill="FF5050"/>
+            <w:vAlign w:val="center"/>
+          </w:tcPr>
+          <w:p>
+            <w:pPr>
+              <w:pStyle w:val="Standard"/>
+              <w:jc w:val="center"/>
+            </w:pPr>
+          </w:p>
+        </w:tc>
+        <w:tc>
+          <w:tcPr>
+            <w:tcW w:w="1720" w:type="dxa"/>
+            <w:shd w:val="clear" w:color="auto" w:fill="FF5050"/>
+            <w:vAlign w:val="center"/>
+          </w:tcPr>
+          <w:p>
+            <w:pPr>
+              <w:pStyle w:val="Standard"/>
+              <w:jc w:val="center"/>
+            </w:pPr>
+            <w:r>
+              <w:rPr>
+                <w:sz w:val="12"/>
+                <w:szCs w:val="12"/>
+              </w:rPr>
+              <w:t>Serveur de déploiement de l’application unique</w:t>
+            </w:r>
+          </w:p>
+        </w:tc>
+        <w:tc>
+          <w:tcPr>
+            <w:tcW w:w="1721" w:type="dxa"/>
+            <w:shd w:val="clear" w:color="auto" w:fill="FF5050"/>
+            <w:vAlign w:val="center"/>
+          </w:tcPr>
+          <w:p>
+            <w:pPr>
+              <w:pStyle w:val="Standard"/>
+              <w:jc w:val="center"/>
+            </w:pPr>
+            <w:r>
+              <w:rPr>
+                <w:sz w:val="12"/>
+                <w:szCs w:val="12"/>
+              </w:rPr>
+              <w:t xml:space="preserve">Sécurité du </w:t>
+            </w:r>
+            <w:proofErr w:type="spellStart"/>
+            <w:r>
+              <w:rPr>
+                <w:sz w:val="12"/>
+                <w:szCs w:val="12"/>
+              </w:rPr>
+              <w:t>hashing</w:t>
+            </w:r>
+            <w:proofErr w:type="spellEnd"/>
+            <w:r>
+              <w:rPr>
+                <w:sz w:val="12"/>
+                <w:szCs w:val="12"/>
+              </w:rPr>
+              <w:t xml:space="preserve"> trop faible et compromettant les données utilisateur</w:t>
+            </w:r>
+            <w:r>
+              <w:rPr>
+                <w:sz w:val="12"/>
+                <w:szCs w:val="12"/>
+              </w:rPr>
+              <w:br/>
+            </w:r>
+            <w:r>
+              <w:rPr>
+                <w:sz w:val="12"/>
+                <w:szCs w:val="12"/>
+              </w:rPr>
+              <w:br/>
+            </w:r>
+            <w:r>
+              <w:rPr>
+                <w:sz w:val="12"/>
+                <w:szCs w:val="12"/>
+              </w:rPr>
+              <w:t>Utilisation de protocole de communication non sécurisé</w:t>
             </w:r>
           </w:p>
         </w:tc>
@@ -2721,6 +4891,22 @@
       </w:numPr>
     </w:pPr>
   </w:style>
+  <w:style w:type="table" w:styleId="Grilledutableau">
+    <w:name w:val="Table Grid"/>
+    <w:basedOn w:val="TableauNormal"/>
+    <w:uiPriority w:val="39"/>
+    <w:rsid w:val="008D7F51"/>
+    <w:tblPr>
+      <w:tblBorders>
+        <w:top w:val="single" w:sz="4" w:space="0" w:color="auto"/>
+        <w:left w:val="single" w:sz="4" w:space="0" w:color="auto"/>
+        <w:bottom w:val="single" w:sz="4" w:space="0" w:color="auto"/>
+        <w:right w:val="single" w:sz="4" w:space="0" w:color="auto"/>
+        <w:insideH w:val="single" w:sz="4" w:space="0" w:color="auto"/>
+        <w:insideV w:val="single" w:sz="4" w:space="0" w:color="auto"/>
+      </w:tblBorders>
+    </w:tblPr>
+  </w:style>
 </w:styles>
 </file>
 

</xml_diff>